<commit_message>
adding info without deleting first
</commit_message>
<xml_diff>
--- a/Git_Commands.docx
+++ b/Git_Commands.docx
@@ -146,12 +146,6 @@
         <w:t>ģenerēšana</w:t>
       </w:r>
       <w:proofErr w:type="spellEnd"/>
-      <w:r>
-        <w:br/>
-      </w:r>
-      <w:r>
-        <w:t>karli@LAPTOP-44RJA0DG MINGW64 ~</w:t>
-      </w:r>
     </w:p>
     <w:p>
       <w:r>
@@ -294,279 +288,100 @@
     </w:p>
     <w:p>
       <w:r>
-        <w:t>SHA256</w:t>
+        <w:t xml:space="preserve">$ </w:t>
       </w:r>
       <w:proofErr w:type="gramStart"/>
       <w:r>
-        <w:t>:FkR</w:t>
+        <w:t>cat</w:t>
       </w:r>
       <w:proofErr w:type="gramEnd"/>
       <w:r>
-        <w:t>+ONmpHguVZzaMRBOfnFB39wH39igtrWmCoWIblNs karli@LAPTOP-44RJA0DG</w:t>
-      </w:r>
-    </w:p>
-    <w:p>
-      <w:r>
-        <w:t xml:space="preserve">The key's </w:t>
-      </w:r>
-      <w:proofErr w:type="spellStart"/>
-      <w:r>
-        <w:t>randomart</w:t>
-      </w:r>
-      <w:proofErr w:type="spellEnd"/>
-      <w:r>
-        <w:t xml:space="preserve"> image is:</w:t>
-      </w:r>
-    </w:p>
-    <w:p>
-      <w:r>
-        <w:t>+--[ED25519 256]--+</w:t>
-      </w:r>
-    </w:p>
-    <w:p>
-      <w:r>
-        <w:t xml:space="preserve">|       </w:t>
-      </w:r>
-      <w:proofErr w:type="spellStart"/>
-      <w:proofErr w:type="gramStart"/>
-      <w:r>
-        <w:t>oOo</w:t>
-      </w:r>
-      <w:proofErr w:type="spellEnd"/>
-      <w:proofErr w:type="gramEnd"/>
-      <w:r>
-        <w:t>. ..</w:t>
-      </w:r>
-      <w:proofErr w:type="spellStart"/>
-      <w:r>
-        <w:t>oo</w:t>
-      </w:r>
-      <w:proofErr w:type="spellEnd"/>
-      <w:r>
-        <w:t>.|</w:t>
-      </w:r>
-    </w:p>
-    <w:p>
-      <w:r>
-        <w:t>|       + % = ...+|</w:t>
-      </w:r>
-    </w:p>
-    <w:p>
-      <w:r>
-        <w:t>|        X #     +|</w:t>
-      </w:r>
-    </w:p>
-    <w:p>
-      <w:r>
-        <w:t xml:space="preserve">|     . . </w:t>
-      </w:r>
-      <w:proofErr w:type="gramStart"/>
-      <w:r>
-        <w:t>O .</w:t>
-      </w:r>
-      <w:proofErr w:type="gramEnd"/>
+        <w:t xml:space="preserve"> ~/c/Users/</w:t>
+      </w:r>
+      <w:proofErr w:type="spellStart"/>
+      <w:r>
+        <w:t>karli</w:t>
+      </w:r>
+      <w:proofErr w:type="spellEnd"/>
+      <w:r>
+        <w:t>/.</w:t>
+      </w:r>
+      <w:proofErr w:type="spellStart"/>
+      <w:r>
+        <w:t>ssh</w:t>
+      </w:r>
+      <w:proofErr w:type="spellEnd"/>
+      <w:r>
+        <w:t>/id_ed25519.pub</w:t>
+      </w:r>
+    </w:p>
+    <w:p>
+      <w:r>
+        <w:t>cat: /c/Users/</w:t>
+      </w:r>
+      <w:proofErr w:type="spellStart"/>
+      <w:r>
+        <w:t>karli</w:t>
+      </w:r>
+      <w:proofErr w:type="spellEnd"/>
+      <w:r>
+        <w:t>/c/Users/</w:t>
+      </w:r>
+      <w:proofErr w:type="spellStart"/>
+      <w:r>
+        <w:t>karli</w:t>
+      </w:r>
+      <w:proofErr w:type="spellEnd"/>
+      <w:r>
+        <w:t>/.</w:t>
+      </w:r>
+      <w:proofErr w:type="spellStart"/>
+      <w:r>
+        <w:t>ssh</w:t>
+      </w:r>
+      <w:proofErr w:type="spellEnd"/>
+      <w:r>
+        <w:t>/id_ed25519.pub: No such file or directory</w:t>
+      </w:r>
+      <w:r>
+        <w:br/>
+      </w:r>
+      <w:r>
+        <w:br/>
+      </w:r>
+      <w:r>
+        <w:br/>
+      </w:r>
+      <w:r>
+        <w:br/>
+      </w:r>
+      <w:r>
+        <w:br/>
+      </w:r>
+      <w:proofErr w:type="spellStart"/>
+      <w:r>
+        <w:t>stagoto</w:t>
+      </w:r>
+      <w:proofErr w:type="spellEnd"/>
       <w:r>
         <w:t xml:space="preserve"> </w:t>
       </w:r>
-      <w:proofErr w:type="gramStart"/>
-      <w:r>
-        <w:t>o</w:t>
-      </w:r>
-      <w:proofErr w:type="gramEnd"/>
+      <w:proofErr w:type="spellStart"/>
+      <w:r>
+        <w:t>failu</w:t>
+      </w:r>
+      <w:proofErr w:type="spellEnd"/>
+      <w:r>
+        <w:t xml:space="preserve"> restore </w:t>
+      </w:r>
+      <w:r>
+        <w:br/>
+      </w:r>
+      <w:r>
+        <w:t>git restore --staged first-push.txt</w:t>
+      </w:r>
       <w:r>
         <w:t xml:space="preserve"> </w:t>
-      </w:r>
-      <w:proofErr w:type="spellStart"/>
-      <w:r>
-        <w:t>o</w:t>
-      </w:r>
-      <w:proofErr w:type="spellEnd"/>
-      <w:r>
-        <w:t>.|</w:t>
-      </w:r>
-    </w:p>
-    <w:p>
-      <w:r>
-        <w:t xml:space="preserve">|    </w:t>
-      </w:r>
-      <w:proofErr w:type="gramStart"/>
-      <w:r>
-        <w:t>o .</w:t>
-      </w:r>
-      <w:proofErr w:type="gramEnd"/>
-      <w:r>
-        <w:t xml:space="preserve"> S   o </w:t>
-      </w:r>
-      <w:proofErr w:type="gramStart"/>
-      <w:r>
-        <w:t>+ .|</w:t>
-      </w:r>
-      <w:proofErr w:type="gramEnd"/>
-    </w:p>
-    <w:p>
-      <w:r>
-        <w:t>|   . o = =   =   |</w:t>
-      </w:r>
-    </w:p>
-    <w:p>
-      <w:r>
-        <w:t xml:space="preserve">|    = E </w:t>
-      </w:r>
-      <w:proofErr w:type="gramStart"/>
-      <w:r>
-        <w:t>+ .</w:t>
-      </w:r>
-      <w:proofErr w:type="gramEnd"/>
-      <w:r>
-        <w:t xml:space="preserve"> +    |</w:t>
-      </w:r>
-    </w:p>
-    <w:p>
-      <w:r>
-        <w:t xml:space="preserve">|   . +     </w:t>
-      </w:r>
-      <w:proofErr w:type="gramStart"/>
-      <w:r>
-        <w:t>o</w:t>
-      </w:r>
-      <w:proofErr w:type="gramEnd"/>
-      <w:r>
-        <w:t xml:space="preserve">     |</w:t>
-      </w:r>
-    </w:p>
-    <w:p>
-      <w:r>
-        <w:t>|    .            |</w:t>
-      </w:r>
-    </w:p>
-    <w:p>
-      <w:proofErr w:type="gramStart"/>
-      <w:r>
-        <w:t>+----[</w:t>
-      </w:r>
-      <w:proofErr w:type="gramEnd"/>
-      <w:r>
-        <w:t>SHA256]-----+</w:t>
-      </w:r>
-    </w:p>
-    <w:p/>
-    <w:p>
-      <w:r>
-        <w:t>karli@LAPTOP-44RJA0DG MINGW64 ~</w:t>
-      </w:r>
-    </w:p>
-    <w:p>
-      <w:r>
-        <w:t xml:space="preserve">$ </w:t>
-      </w:r>
-      <w:proofErr w:type="gramStart"/>
-      <w:r>
-        <w:t>cat</w:t>
-      </w:r>
-      <w:proofErr w:type="gramEnd"/>
-      <w:r>
-        <w:t xml:space="preserve"> ~/c/Users/</w:t>
-      </w:r>
-      <w:proofErr w:type="spellStart"/>
-      <w:r>
-        <w:t>karli</w:t>
-      </w:r>
-      <w:proofErr w:type="spellEnd"/>
-      <w:r>
-        <w:t>/.</w:t>
-      </w:r>
-      <w:proofErr w:type="spellStart"/>
-      <w:r>
-        <w:t>ssh</w:t>
-      </w:r>
-      <w:proofErr w:type="spellEnd"/>
-      <w:r>
-        <w:t>/id_ed25519.pub</w:t>
-      </w:r>
-    </w:p>
-    <w:p>
-      <w:proofErr w:type="gramStart"/>
-      <w:r>
-        <w:t>cat</w:t>
-      </w:r>
-      <w:proofErr w:type="gramEnd"/>
-      <w:r>
-        <w:t>: /c/Users/</w:t>
-      </w:r>
-      <w:proofErr w:type="spellStart"/>
-      <w:r>
-        <w:t>karli</w:t>
-      </w:r>
-      <w:proofErr w:type="spellEnd"/>
-      <w:r>
-        <w:t>/c/Users/</w:t>
-      </w:r>
-      <w:proofErr w:type="spellStart"/>
-      <w:r>
-        <w:t>karli</w:t>
-      </w:r>
-      <w:proofErr w:type="spellEnd"/>
-      <w:r>
-        <w:t>/.</w:t>
-      </w:r>
-      <w:proofErr w:type="spellStart"/>
-      <w:r>
-        <w:t>ssh</w:t>
-      </w:r>
-      <w:proofErr w:type="spellEnd"/>
-      <w:r>
-        <w:t>/id_ed25519.pub: No such file or directory</w:t>
-      </w:r>
-    </w:p>
-    <w:p/>
-    <w:p>
-      <w:r>
-        <w:t>karli@LAPTOP-44RJA0DG MINGW64 ~</w:t>
-      </w:r>
-    </w:p>
-    <w:p>
-      <w:r>
-        <w:t xml:space="preserve">$ </w:t>
-      </w:r>
-      <w:proofErr w:type="gramStart"/>
-      <w:r>
-        <w:t>cat</w:t>
-      </w:r>
-      <w:proofErr w:type="gramEnd"/>
-      <w:r>
-        <w:t xml:space="preserve"> /c/Users/</w:t>
-      </w:r>
-      <w:proofErr w:type="spellStart"/>
-      <w:r>
-        <w:t>karli</w:t>
-      </w:r>
-      <w:proofErr w:type="spellEnd"/>
-      <w:r>
-        <w:t>/.</w:t>
-      </w:r>
-      <w:proofErr w:type="spellStart"/>
-      <w:r>
-        <w:t>ssh</w:t>
-      </w:r>
-      <w:proofErr w:type="spellEnd"/>
-      <w:r>
-        <w:t>/id_ed25519.pub</w:t>
-      </w:r>
-    </w:p>
-    <w:p>
-      <w:proofErr w:type="gramStart"/>
-      <w:r>
-        <w:t>ssh-ed25519</w:t>
-      </w:r>
-      <w:proofErr w:type="gramEnd"/>
-      <w:r>
-        <w:t xml:space="preserve"> AAAAC3NzaC1lZDI1NTE5AAAAIHplDWBK9YvmtF5aeX8MjnDwIahU+HoqK344MASc57EL karli@LAPTOP-44RJA0DG</w:t>
-      </w:r>
-    </w:p>
-    <w:p/>
-    <w:p>
-      <w:r>
-        <w:t>karli@LAPTOP-44RJA0DG MINGW64 ~</w:t>
       </w:r>
       <w:bookmarkStart w:id="0" w:name="_GoBack"/>
       <w:bookmarkEnd w:id="0"/>

</xml_diff>